<commit_message>
Deploy FarooqZuberi/FarooqZuberi.github.io to github.com/FarooqZuberi/FarooqZuberi.github.io.git:gh-pages
</commit_message>
<xml_diff>
--- a/misc/applications/41/CoverLetter_farooq_zuberi.docs.docx
+++ b/misc/applications/41/CoverLetter_farooq_zuberi.docs.docx
@@ -13,50 +13,385 @@
     <w:p>
       <w:pPr>
         <w:ind w:right="-224"/>
-      </w:pPr>
-      <w:r>
-        <w:t xml:space="preserve">Please accept the enclosed resume as my application for </w:t>
-      </w:r>
-      <w:r>
-        <w:t xml:space="preserve">Google AI Resident 2018. </w:t>
-      </w:r>
-      <w:r>
-        <w:t>I am applying for AI residency because I believe I will be a perfect fit for this residency prog</w:t>
-      </w:r>
-      <w:r>
-        <w:t>r</w:t>
-      </w:r>
-      <w:r>
-        <w:t xml:space="preserve">am, as it aims to enable young and </w:t>
-      </w:r>
-      <w:r>
-        <w:t xml:space="preserve">highly motivated fellows with strong background in AI and ML to work alongside successful and established AI researchers and practitioners </w:t>
-      </w:r>
-      <w:r>
-        <w:t>to</w:t>
-      </w:r>
-      <w:r>
-        <w:t xml:space="preserve"> conduct state of the art research. </w:t>
-      </w:r>
-      <w:r>
-        <w:t xml:space="preserve">I believe this residency can provide me the perfect opportunity to polish my technical and </w:t>
-      </w:r>
-      <w:r>
-        <w:t xml:space="preserve">analytical skills, collaborate and learn from relevantly experienced peers to </w:t>
-      </w:r>
-      <w:r>
-        <w:t xml:space="preserve">excel and establish a career </w:t>
-      </w:r>
-      <w:r>
-        <w:t>as a co</w:t>
-      </w:r>
-      <w:r>
-        <w:t xml:space="preserve">mpetent researcher and AI practitioner. </w:t>
+        <w:rPr>
+          <w:szCs w:val="24"/>
+        </w:rPr>
+      </w:pPr>
+      <w:r>
+        <w:t>Please accept the en</w:t>
+      </w:r>
+      <w:r>
+        <w:t xml:space="preserve">closed resume as my application. </w:t>
+      </w:r>
+      <w:r>
+        <w:t xml:space="preserve">With a </w:t>
+      </w:r>
+      <w:r>
+        <w:rPr>
+          <w:szCs w:val="24"/>
+        </w:rPr>
+        <w:t>Master’s degree in Computer Science, specializ</w:t>
+      </w:r>
+      <w:r>
+        <w:rPr>
+          <w:szCs w:val="24"/>
+        </w:rPr>
+        <w:t xml:space="preserve">ing cognitive technical systems, </w:t>
+      </w:r>
+      <w:r>
+        <w:rPr>
+          <w:szCs w:val="24"/>
+        </w:rPr>
+        <w:t xml:space="preserve">hands-on experience in designing </w:t>
+      </w:r>
+      <w:r>
+        <w:rPr>
+          <w:szCs w:val="24"/>
+        </w:rPr>
+        <w:t>machine learning algorithms and more than 2 years of experience in developing</w:t>
+      </w:r>
+      <w:r>
+        <w:rPr>
+          <w:szCs w:val="24"/>
+        </w:rPr>
+        <w:t xml:space="preserve"> </w:t>
+      </w:r>
+      <w:r>
+        <w:rPr>
+          <w:szCs w:val="24"/>
+        </w:rPr>
+        <w:t xml:space="preserve">software solutions, I believe </w:t>
+      </w:r>
+      <w:r>
+        <w:rPr>
+          <w:szCs w:val="24"/>
+        </w:rPr>
+        <w:t>I can make effective and usef</w:t>
+      </w:r>
+      <w:r>
+        <w:rPr>
+          <w:szCs w:val="24"/>
+        </w:rPr>
+        <w:t>ul contribution to your company.</w:t>
       </w:r>
     </w:p>
     <w:p>
       <w:pPr>
         <w:ind w:right="-224"/>
+        <w:rPr>
+          <w:b/>
+          <w:szCs w:val="24"/>
+        </w:rPr>
+      </w:pPr>
+      <w:r>
+        <w:t xml:space="preserve">I hold a Master’s degree in </w:t>
+      </w:r>
+      <w:r>
+        <w:t>C</w:t>
+      </w:r>
+      <w:r>
+        <w:t xml:space="preserve">omputer </w:t>
+      </w:r>
+      <w:r>
+        <w:t>S</w:t>
+      </w:r>
+      <w:r>
+        <w:t xml:space="preserve">cience, majoring in </w:t>
+      </w:r>
+      <w:r>
+        <w:t>Cognitive Technical Systems</w:t>
+      </w:r>
+      <w:r>
+        <w:t xml:space="preserve"> with </w:t>
+      </w:r>
+      <w:r>
+        <w:t xml:space="preserve">a </w:t>
+      </w:r>
+      <w:r>
+        <w:t>CGPA of 1.4, from University of Freiburg</w:t>
+      </w:r>
+      <w:r>
+        <w:t xml:space="preserve"> and currently working as a Software Engineer in Automotive Industry</w:t>
+      </w:r>
+      <w:r>
+        <w:t xml:space="preserve">. </w:t>
+      </w:r>
+      <w:r>
+        <w:t xml:space="preserve">Given </w:t>
+      </w:r>
+      <w:r>
+        <w:t xml:space="preserve">my background </w:t>
+      </w:r>
+      <w:r>
+        <w:t xml:space="preserve">in machine learning and computer vision, experience in academic and corporate research and </w:t>
+      </w:r>
+      <w:r>
+        <w:t>expertise</w:t>
+      </w:r>
+      <w:r>
+        <w:t xml:space="preserve"> in software development, I believe </w:t>
+      </w:r>
+      <w:r>
+        <w:rPr>
+          <w:szCs w:val="24"/>
+        </w:rPr>
+        <w:t>that I can make effective and useful contribution through this role.</w:t>
+      </w:r>
+    </w:p>
+    <w:p>
+      <w:r>
+        <w:t xml:space="preserve">As stated in my enclosed resume, I have </w:t>
+      </w:r>
+      <w:r>
+        <w:t xml:space="preserve">more than </w:t>
+      </w:r>
+      <w:r>
+        <w:t xml:space="preserve">2 years </w:t>
+      </w:r>
+      <w:r>
+        <w:t xml:space="preserve">of </w:t>
+      </w:r>
+      <w:r>
+        <w:t xml:space="preserve">experience </w:t>
+      </w:r>
+      <w:r>
+        <w:t xml:space="preserve">as </w:t>
+      </w:r>
+      <w:r>
+        <w:t xml:space="preserve">professional software </w:t>
+      </w:r>
+      <w:r>
+        <w:t>engineer</w:t>
+      </w:r>
+      <w:r>
+        <w:t>. I am proficient in C++, Java, MATLAB and Python</w:t>
+      </w:r>
+      <w:r>
+        <w:t xml:space="preserve"> and </w:t>
+      </w:r>
+      <w:r>
+        <w:t xml:space="preserve">have contributed to various </w:t>
+      </w:r>
+      <w:r>
+        <w:t xml:space="preserve">industrial-grade as well as open source </w:t>
+      </w:r>
+      <w:r>
+        <w:t>projects with my problem solving skills, encompassing applications across various domains</w:t>
+      </w:r>
+      <w:r>
+        <w:t>, including machine learning frameworks, web, mobile, network, and computer graphics applications</w:t>
+      </w:r>
+      <w:r>
+        <w:t>.</w:t>
+      </w:r>
+    </w:p>
+    <w:p>
+      <w:pPr>
+        <w:ind w:right="-224" w:firstLine="720"/>
+      </w:pPr>
+    </w:p>
+    <w:p>
+      <w:pPr>
+        <w:ind w:right="-224"/>
+      </w:pPr>
+    </w:p>
+    <w:p>
+      <w:pPr>
+        <w:ind w:right="-224"/>
+      </w:pPr>
+      <w:r>
+        <w:t xml:space="preserve">As stated in my enclosed resume, I have 2 years + experience of professional software development. I am proficient in C++, Java, MATLAB and Python. I have contributed to various projects with my problem solving skills, encompassing applications across various domains. </w:t>
+      </w:r>
+    </w:p>
+    <w:p>
+      <w:pPr>
+        <w:ind w:right="-224"/>
+      </w:pPr>
+      <w:r>
+        <w:t xml:space="preserve">Automotive Industry. </w:t>
+      </w:r>
+    </w:p>
+    <w:p>
+      <w:pPr>
+        <w:ind w:right="-224"/>
+      </w:pPr>
+      <w:r>
+        <w:t xml:space="preserve">2 years in automotive industry master thesis </w:t>
+      </w:r>
+      <w:proofErr w:type="spellStart"/>
+      <w:r>
+        <w:t>audi</w:t>
+      </w:r>
+      <w:proofErr w:type="spellEnd"/>
+      <w:r>
+        <w:t xml:space="preserve"> cup radar and vehicle monitoring</w:t>
+      </w:r>
+    </w:p>
+    <w:p>
+      <w:pPr>
+        <w:ind w:right="-224"/>
+      </w:pPr>
+      <w:r>
+        <w:t xml:space="preserve">I am proficient in C++, Java, Python and </w:t>
+      </w:r>
+      <w:proofErr w:type="spellStart"/>
+      <w:r>
+        <w:t>Matlab</w:t>
+      </w:r>
+      <w:proofErr w:type="spellEnd"/>
+      <w:r>
+        <w:t xml:space="preserve"> and this proficiency is reflected in various projects throughout my academic and non-academic career. I competed in Audi Autonomous Driving Cup 2016, representing University of Freiburg where our team programmed a scaled-down car to perform autonomous driving functions and I contributed heavily in development of various autonomous driving functions, including lane following, emergency braking, sensor data fusion and action planning. Moreover, I am also familiar with various frameworks including Robot Operating System (ROS), Automotive Data and Time-Triggered Framework (ADTF), </w:t>
+      </w:r>
+      <w:proofErr w:type="spellStart"/>
+      <w:r>
+        <w:t>OpenCV</w:t>
+      </w:r>
+      <w:proofErr w:type="spellEnd"/>
+      <w:r>
+        <w:t xml:space="preserve"> etc</w:t>
+      </w:r>
+      <w:r>
+        <w:t xml:space="preserve">., </w:t>
+      </w:r>
+      <w:r>
+        <w:t xml:space="preserve">along with various in-house tools used within Bosch. </w:t>
+      </w:r>
+      <w:r>
+        <w:t>Various functions.</w:t>
+      </w:r>
+    </w:p>
+    <w:p>
+      <w:pPr>
+        <w:shd w:val="clear" w:color="auto" w:fill="FFFFFF"/>
+        <w:spacing w:after="0" w:line="240" w:lineRule="auto"/>
+        <w:rPr>
+          <w:rFonts w:eastAsia="Times New Roman" w:cs="Arial"/>
+          <w:color w:val="1155CC"/>
+          <w:u w:val="single"/>
+        </w:rPr>
+      </w:pPr>
+      <w:r>
+        <w:t xml:space="preserve">I am also familiar with various frameworks including Robot Operating System (ROS), Automotive Data and Time-Triggered Framework (ADTF), </w:t>
+      </w:r>
+      <w:proofErr w:type="spellStart"/>
+      <w:r>
+        <w:t>OpenCV</w:t>
+      </w:r>
+      <w:proofErr w:type="spellEnd"/>
+      <w:r>
+        <w:t xml:space="preserve"> etc</w:t>
+      </w:r>
+      <w:r>
+        <w:t xml:space="preserve">., </w:t>
+      </w:r>
+      <w:r>
+        <w:t>along with various in-house tools used within Bosch.</w:t>
+      </w:r>
+    </w:p>
+    <w:p>
+      <w:pPr>
+        <w:ind w:right="-224"/>
+        <w:rPr>
+          <w:szCs w:val="24"/>
+        </w:rPr>
+      </w:pPr>
+      <w:r>
+        <w:rPr>
+          <w:szCs w:val="24"/>
+        </w:rPr>
+        <w:t>Moreover, I am also experienced in various domain</w:t>
+      </w:r>
+      <w:r>
+        <w:rPr>
+          <w:szCs w:val="24"/>
+        </w:rPr>
+        <w:t>s including autonomous driving</w:t>
+      </w:r>
+      <w:r>
+        <w:rPr>
+          <w:szCs w:val="24"/>
+        </w:rPr>
+        <w:t xml:space="preserve">, robotics </w:t>
+      </w:r>
+      <w:r>
+        <w:rPr>
+          <w:szCs w:val="24"/>
+        </w:rPr>
+        <w:t xml:space="preserve">and computer vision </w:t>
+      </w:r>
+      <w:r>
+        <w:rPr>
+          <w:szCs w:val="24"/>
+        </w:rPr>
+        <w:t xml:space="preserve">with working knowledge of their challenges and requirements. Having worked as software engineer, I am hands on with C++, Java, Python and </w:t>
+      </w:r>
+      <w:proofErr w:type="spellStart"/>
+      <w:r>
+        <w:rPr>
+          <w:szCs w:val="24"/>
+        </w:rPr>
+        <w:t>Matlab</w:t>
+      </w:r>
+      <w:proofErr w:type="spellEnd"/>
+      <w:r>
+        <w:rPr>
+          <w:szCs w:val="24"/>
+        </w:rPr>
+        <w:t xml:space="preserve">. </w:t>
+      </w:r>
+    </w:p>
+    <w:p>
+      <w:r>
+        <w:t>Previously, I have worked extensively with development of web and cloud-based mobile applications. I am also familiar with computer graphic libraries like DirectX and OpenGL, network applications using cloud-server and peer-to-peer architecture and using operating system concepts like multi-thread</w:t>
+      </w:r>
+      <w:r>
+        <w:t xml:space="preserve"> and</w:t>
+      </w:r>
+      <w:r>
+        <w:t xml:space="preserve"> multi-processing. </w:t>
+      </w:r>
+      <w:r>
+        <w:rPr>
+          <w:highlight w:val="yellow"/>
+        </w:rPr>
+        <w:t xml:space="preserve">Along with using Machine Learning frameworks, I am also experienced in development </w:t>
+      </w:r>
+      <w:r>
+        <w:rPr>
+          <w:highlight w:val="yellow"/>
+        </w:rPr>
+        <w:lastRenderedPageBreak/>
+        <w:t>of ML frameworks, with contribution to Auto-Weka and Caffe repositories.</w:t>
+      </w:r>
+      <w:r>
+        <w:t xml:space="preserve"> Being </w:t>
+      </w:r>
+      <w:r>
+        <w:t>hands on with the principles of software engineering, requirements</w:t>
+      </w:r>
+      <w:r>
+        <w:t xml:space="preserve"> gathering and software testing, I can adapt to new technologies, programming languages and frameworks and prepare prototypes and proof of concepts fairly quickly.</w:t>
+      </w:r>
+    </w:p>
+    <w:p>
+      <w:pPr>
+        <w:ind w:right="-224"/>
+      </w:pPr>
+      <w:r>
+        <w:t>Career Goal</w:t>
+      </w:r>
+      <w:r>
+        <w:t xml:space="preserve"> </w:t>
+      </w:r>
+    </w:p>
+    <w:p>
+      <w:pPr>
+        <w:ind w:right="-224"/>
+      </w:pPr>
+    </w:p>
+    <w:p>
+      <w:pPr>
+        <w:ind w:right="-224"/>
       </w:pPr>
       <w:r>
         <w:t xml:space="preserve">In the last 5 years, I have developed </w:t>
@@ -230,101 +565,95 @@
         <w:t xml:space="preserve">in </w:t>
       </w:r>
       <w:r>
-        <w:t>machine learning</w:t>
-      </w:r>
+        <w:t xml:space="preserve">machine learning </w:t>
+      </w:r>
+      <w:r>
+        <w:t xml:space="preserve">is also expressed through my Master Thesis: </w:t>
+      </w:r>
+      <w:r>
+        <w:rPr>
+          <w:bCs/>
+        </w:rPr>
+        <w:t>Semantic Segmentation of 3D Point Cloud Data using Deep Learning</w:t>
+      </w:r>
+      <w:r>
+        <w:t xml:space="preserve">. This thesis </w:t>
+      </w:r>
+      <w:r>
+        <w:t xml:space="preserve">addresses </w:t>
+      </w:r>
+      <w:r>
+        <w:t>3D scene understanding</w:t>
+      </w:r>
+      <w:r>
+        <w:t xml:space="preserve"> p</w:t>
+      </w:r>
+      <w:r>
+        <w:t xml:space="preserve">erception </w:t>
+      </w:r>
+      <w:r>
+        <w:t xml:space="preserve">task for autonomous driving </w:t>
+      </w:r>
+      <w:r>
+        <w:t xml:space="preserve">in urban environment </w:t>
+      </w:r>
+      <w:r>
+        <w:t>using 64-channel LI</w:t>
+      </w:r>
+      <w:r>
+        <w:t>DAR sensor</w:t>
+      </w:r>
+      <w:r>
+        <w:t xml:space="preserve"> by</w:t>
+      </w:r>
+      <w:r>
+        <w:t xml:space="preserve"> performing </w:t>
+      </w:r>
+      <w:r>
+        <w:t xml:space="preserve">11-class </w:t>
+      </w:r>
+      <w:r>
+        <w:t xml:space="preserve">end to end </w:t>
+      </w:r>
+      <w:r>
+        <w:t>semantic point cloud segmentation</w:t>
+      </w:r>
+      <w:r>
+        <w:t xml:space="preserve"> using ConvNets.</w:t>
+      </w:r>
+      <w:r>
+        <w:t xml:space="preserve"> This thesis elaborates the ability of </w:t>
+      </w:r>
+      <w:r>
+        <w:t>CNNs</w:t>
+      </w:r>
+      <w:r>
+        <w:t xml:space="preserve"> to understand the scene using only the </w:t>
+      </w:r>
+      <w:proofErr w:type="spellStart"/>
+      <w:r>
+        <w:t>Lidar</w:t>
+      </w:r>
+      <w:proofErr w:type="spellEnd"/>
       <w:r>
         <w:t xml:space="preserve"> </w:t>
       </w:r>
       <w:r>
-        <w:t xml:space="preserve">is also expressed through my Master Thesis: </w:t>
-      </w:r>
-      <w:r>
-        <w:rPr>
-          <w:bCs/>
-        </w:rPr>
-        <w:t>Semantic Segmentation of 3D Point Cloud Data using Deep Learning</w:t>
-      </w:r>
-      <w:r>
-        <w:t xml:space="preserve">. This thesis </w:t>
-      </w:r>
-      <w:r>
-        <w:t xml:space="preserve">addresses </w:t>
-      </w:r>
-      <w:r>
-        <w:t>3D scene understanding</w:t>
-      </w:r>
-      <w:r>
-        <w:t xml:space="preserve"> p</w:t>
-      </w:r>
-      <w:r>
-        <w:t xml:space="preserve">erception </w:t>
-      </w:r>
-      <w:r>
-        <w:t xml:space="preserve">task for autonomous driving </w:t>
-      </w:r>
-      <w:r>
-        <w:t xml:space="preserve">in urban environment </w:t>
-      </w:r>
-      <w:r>
-        <w:t>using 64-channel LI</w:t>
-      </w:r>
-      <w:r>
-        <w:t>DAR sensor</w:t>
-      </w:r>
-      <w:r>
-        <w:t xml:space="preserve"> by</w:t>
-      </w:r>
-      <w:r>
-        <w:t xml:space="preserve"> performing </w:t>
-      </w:r>
-      <w:r>
-        <w:t xml:space="preserve">11-class </w:t>
-      </w:r>
-      <w:r>
-        <w:t xml:space="preserve">end to end </w:t>
-      </w:r>
-      <w:r>
-        <w:t>semantic point cloud segmentation</w:t>
-      </w:r>
-      <w:r>
-        <w:t xml:space="preserve"> using ConvNets.</w:t>
-      </w:r>
-      <w:r>
-        <w:t xml:space="preserve"> This thesis elaborates the ability of </w:t>
-      </w:r>
-      <w:r>
-        <w:t>CNNs</w:t>
-      </w:r>
-      <w:r>
-        <w:t xml:space="preserve"> to understand the scene using only the </w:t>
-      </w:r>
-      <w:proofErr w:type="spellStart"/>
-      <w:r>
-        <w:t>Lidar</w:t>
-      </w:r>
-      <w:proofErr w:type="spellEnd"/>
+        <w:t xml:space="preserve">point cloud </w:t>
+      </w:r>
+      <w:r>
+        <w:t>scans</w:t>
+      </w:r>
       <w:r>
         <w:t xml:space="preserve"> </w:t>
       </w:r>
       <w:r>
-        <w:t>point cloud</w:t>
+        <w:t>at a fine-grain level of each point.</w:t>
       </w:r>
       <w:r>
         <w:t xml:space="preserve"> </w:t>
       </w:r>
       <w:r>
-        <w:t>scans</w:t>
-      </w:r>
-      <w:r>
-        <w:t xml:space="preserve"> </w:t>
-      </w:r>
-      <w:r>
-        <w:t>at a fine-grain level of each point.</w:t>
-      </w:r>
-      <w:r>
-        <w:t xml:space="preserve"> </w:t>
-      </w:r>
-      <w:r>
         <w:t xml:space="preserve">Apart from </w:t>
       </w:r>
       <w:r>
@@ -343,10 +672,7 @@
         <w:t>project work</w:t>
       </w:r>
       <w:r>
-        <w:t xml:space="preserve"> </w:t>
-      </w:r>
-      <w:r>
-        <w:t xml:space="preserve">in </w:t>
+        <w:t xml:space="preserve"> in </w:t>
       </w:r>
       <w:r>
         <w:t>Bachelor’s degree</w:t>
@@ -363,13 +689,14 @@
         <w:t>However I do not possess a PhD degree</w:t>
       </w:r>
       <w:r>
-        <w:t xml:space="preserve"> and given the </w:t>
-      </w:r>
-      <w:r>
-        <w:t>competitive nature of this residency program</w:t>
-      </w:r>
-      <w:r>
-        <w:t>, I believe I possess most of the skills acquired during a PhD degree</w:t>
+        <w:t xml:space="preserve"> and given the competitive nature of this residency program</w:t>
+      </w:r>
+      <w:r>
+        <w:t xml:space="preserve">, I </w:t>
+      </w:r>
+      <w:bookmarkStart w:id="0" w:name="_GoBack"/>
+      <w:r>
+        <w:t>believe I possess most of the skills acquired during a PhD degree</w:t>
       </w:r>
       <w:r>
         <w:t>,</w:t>
@@ -446,7 +773,11 @@
         <w:t>and leading open source</w:t>
       </w:r>
       <w:r>
-        <w:t xml:space="preserve"> research projects, </w:t>
+        <w:t xml:space="preserve"> </w:t>
+      </w:r>
+      <w:bookmarkEnd w:id="0"/>
+      <w:r>
+        <w:t xml:space="preserve">research projects, </w:t>
       </w:r>
       <w:r>
         <w:t>presenting research work and defending your research</w:t>
@@ -459,85 +790,6 @@
       </w:r>
     </w:p>
     <w:p>
-      <w:pPr>
-        <w:ind w:right="-224"/>
-      </w:pPr>
-      <w:r>
-        <w:t xml:space="preserve">My future research interests lies in the broader domain of using machine learning to solve </w:t>
-      </w:r>
-      <w:r>
-        <w:t xml:space="preserve">and automate </w:t>
-      </w:r>
-      <w:r>
-        <w:t xml:space="preserve">real world problems. </w:t>
-      </w:r>
-      <w:r>
-        <w:t>Stating a few</w:t>
-      </w:r>
-      <w:r>
-        <w:t xml:space="preserve">, </w:t>
-      </w:r>
-      <w:r>
-        <w:t xml:space="preserve">machine perception for scene understanding in robotics including autonomous vehicles, healthcare </w:t>
-      </w:r>
-      <w:r>
-        <w:t xml:space="preserve">diagnosis, NLP, art creation and other generative tasks. I am also interested in developing and researching </w:t>
-      </w:r>
-      <w:r>
-        <w:t>properties of neural network architecture and its comparisons and parallels with computational neuroscience.</w:t>
-      </w:r>
-    </w:p>
-    <w:p>
-      <w:r>
-        <w:t xml:space="preserve">As stated in my enclosed resume, I have </w:t>
-      </w:r>
-      <w:r>
-        <w:t xml:space="preserve">more than </w:t>
-      </w:r>
-      <w:r>
-        <w:t xml:space="preserve">2 years </w:t>
-      </w:r>
-      <w:r>
-        <w:t xml:space="preserve">of </w:t>
-      </w:r>
-      <w:r>
-        <w:t xml:space="preserve">experience </w:t>
-      </w:r>
-      <w:r>
-        <w:t xml:space="preserve">as </w:t>
-      </w:r>
-      <w:r>
-        <w:t xml:space="preserve">professional software </w:t>
-      </w:r>
-      <w:r>
-        <w:t>engineer</w:t>
-      </w:r>
-      <w:r>
-        <w:t>. I am proficient in C++, Java, MATLAB and Python</w:t>
-      </w:r>
-      <w:r>
-        <w:t xml:space="preserve"> and </w:t>
-      </w:r>
-      <w:r>
-        <w:t xml:space="preserve">have contributed to various </w:t>
-      </w:r>
-      <w:r>
-        <w:t>industrial</w:t>
-      </w:r>
-      <w:r>
-        <w:t xml:space="preserve">-grade as well as open source </w:t>
-      </w:r>
-      <w:r>
-        <w:t>projects with my problem solving skills, encompassing applications across various domains</w:t>
-      </w:r>
-      <w:r>
-        <w:t>, including machine learning frameworks, web, mobile, network, and computer graphics applications</w:t>
-      </w:r>
-      <w:r>
-        <w:t>.</w:t>
-      </w:r>
-    </w:p>
-    <w:p>
       <w:r>
         <w:t xml:space="preserve">Concluding, </w:t>
       </w:r>
@@ -551,45 +803,39 @@
         <w:t xml:space="preserve">ll be a good fit for the program as I am already familiar with </w:t>
       </w:r>
       <w:r>
+        <w:t xml:space="preserve">the literature and </w:t>
+      </w:r>
+      <w:r>
+        <w:t xml:space="preserve">researchers in the AI community, which will </w:t>
+      </w:r>
+      <w:r>
+        <w:t xml:space="preserve">allow </w:t>
+      </w:r>
+      <w:r>
+        <w:t xml:space="preserve">me to quickly comprehend and build </w:t>
+      </w:r>
+      <w:r>
+        <w:t xml:space="preserve">upon </w:t>
+      </w:r>
+      <w:r>
         <w:t xml:space="preserve">the </w:t>
       </w:r>
       <w:r>
-        <w:t>literature</w:t>
-      </w:r>
-      <w:r>
-        <w:t xml:space="preserve"> and </w:t>
-      </w:r>
-      <w:r>
-        <w:t xml:space="preserve">researchers in the AI community, which will </w:t>
-      </w:r>
-      <w:r>
-        <w:t xml:space="preserve">allow </w:t>
-      </w:r>
-      <w:r>
-        <w:t xml:space="preserve">me to quickly comprehend and build </w:t>
-      </w:r>
-      <w:r>
-        <w:t xml:space="preserve">upon </w:t>
+        <w:t xml:space="preserve">existing </w:t>
+      </w:r>
+      <w:r>
+        <w:t>knowledge</w:t>
+      </w:r>
+      <w:r>
+        <w:t xml:space="preserve">. </w:t>
+      </w:r>
+      <w:r>
+        <w:t xml:space="preserve">Moreover, </w:t>
       </w:r>
       <w:r>
         <w:t xml:space="preserve">the </w:t>
       </w:r>
       <w:r>
-        <w:t xml:space="preserve">existing </w:t>
-      </w:r>
-      <w:r>
-        <w:t>knowledge</w:t>
-      </w:r>
-      <w:r>
-        <w:t xml:space="preserve">. </w:t>
-      </w:r>
-      <w:r>
-        <w:t xml:space="preserve">Moreover, </w:t>
-      </w:r>
-      <w:r>
-        <w:t xml:space="preserve">the </w:t>
-      </w:r>
-      <w:r>
         <w:t>attributes</w:t>
       </w:r>
       <w:r>
@@ -608,11 +854,7 @@
         <w:t xml:space="preserve">rapid </w:t>
       </w:r>
       <w:r>
-        <w:t xml:space="preserve">implementation of proof of </w:t>
-      </w:r>
-      <w:r>
-        <w:lastRenderedPageBreak/>
-        <w:t xml:space="preserve">concepts and experience to integrate existing research into </w:t>
+        <w:t xml:space="preserve">implementation of proof of concepts and experience to integrate existing research into </w:t>
       </w:r>
       <w:r>
         <w:t>products</w:t>
@@ -654,8 +896,6 @@
         </w:rPr>
         <w:t>.</w:t>
       </w:r>
-      <w:bookmarkStart w:id="0" w:name="_GoBack"/>
-      <w:bookmarkEnd w:id="0"/>
     </w:p>
     <w:p>
       <w:pPr>
@@ -744,6 +984,57 @@
           <w:t>+4917685238383</w:t>
         </w:r>
       </w:hyperlink>
+    </w:p>
+    <w:p>
+      <w:pPr>
+        <w:shd w:val="clear" w:color="auto" w:fill="FFFFFF"/>
+        <w:spacing w:after="0" w:line="240" w:lineRule="auto"/>
+        <w:rPr>
+          <w:rFonts w:eastAsia="Times New Roman" w:cs="Arial"/>
+          <w:color w:val="1155CC"/>
+          <w:u w:val="single"/>
+        </w:rPr>
+      </w:pPr>
+    </w:p>
+    <w:p>
+      <w:pPr>
+        <w:ind w:right="-224"/>
+      </w:pPr>
+    </w:p>
+    <w:p>
+      <w:pPr>
+        <w:ind w:right="-224"/>
+      </w:pPr>
+      <w:r>
+        <w:rPr>
+          <w:highlight w:val="yellow"/>
+        </w:rPr>
+        <w:lastRenderedPageBreak/>
+        <w:t>I am applying for AI residency because I believe I will be a perfect fit for this residency program, as it aims to enable young and highly motivated fellows with strong background in AI and ML to work alongside successful and established AI researchers and practitioners to conduct state of the art research.</w:t>
+      </w:r>
+      <w:r>
+        <w:t xml:space="preserve"> </w:t>
+      </w:r>
+      <w:r>
+        <w:rPr>
+          <w:highlight w:val="yellow"/>
+        </w:rPr>
+        <w:t>I believe this residency can provide me the perfect opportunity to polish my technical and analytical skills, collaborate and learn from relevantly experienced peers to excel and establish a career as a competent researcher and AI practitioner.</w:t>
+      </w:r>
+      <w:r>
+        <w:t xml:space="preserve"> </w:t>
+      </w:r>
+    </w:p>
+    <w:p>
+      <w:pPr>
+        <w:shd w:val="clear" w:color="auto" w:fill="FFFFFF"/>
+        <w:spacing w:after="0" w:line="240" w:lineRule="auto"/>
+        <w:rPr>
+          <w:rFonts w:eastAsia="Times New Roman" w:cs="Arial"/>
+          <w:color w:val="1155CC"/>
+          <w:u w:val="single"/>
+        </w:rPr>
+      </w:pPr>
     </w:p>
     <w:sectPr>
       <w:pgSz w:w="12240" w:h="15840"/>
@@ -1188,6 +1479,22 @@
       <w:u w:val="single"/>
     </w:rPr>
   </w:style>
+  <w:style w:type="paragraph" w:customStyle="1" w:styleId="Default">
+    <w:name w:val="Default"/>
+    <w:rsid w:val="00B064B5"/>
+    <w:pPr>
+      <w:autoSpaceDE w:val="0"/>
+      <w:autoSpaceDN w:val="0"/>
+      <w:adjustRightInd w:val="0"/>
+      <w:spacing w:after="0" w:line="240" w:lineRule="auto"/>
+    </w:pPr>
+    <w:rPr>
+      <w:rFonts w:ascii="Calibri" w:hAnsi="Calibri" w:cs="Calibri"/>
+      <w:color w:val="000000"/>
+      <w:sz w:val="24"/>
+      <w:szCs w:val="24"/>
+    </w:rPr>
+  </w:style>
 </w:styles>
 </file>
 

</xml_diff>